<commit_message>
upto 35th question completed
</commit_message>
<xml_diff>
--- a/Typing Exercise.docx
+++ b/Typing Exercise.docx
@@ -4536,14 +4536,20 @@
     <w:p>
       <w:pPr>
         <w:spacing w:after="0"/>
-      </w:pPr>
-      <w:r>
-        <w:rPr>
-          <w:lang w:val="fr-FR"/>
-        </w:rPr>
-        <w:tab/>
-      </w:r>
-      <w:r>
+        <w:rPr>
+          <w:lang w:val="fr-FR"/>
+        </w:rPr>
+      </w:pPr>
+      <w:r>
+        <w:rPr>
+          <w:lang w:val="fr-FR"/>
+        </w:rPr>
+        <w:tab/>
+      </w:r>
+      <w:r>
+        <w:rPr>
+          <w:lang w:val="fr-FR"/>
+        </w:rPr>
         <w:t>}</w:t>
       </w:r>
     </w:p>
@@ -4610,6 +4616,2163 @@
       <w:r>
         <w:t>1 error</w:t>
       </w:r>
+    </w:p>
+    <w:p>
+      <w:pPr>
+        <w:spacing w:after="0"/>
+      </w:pPr>
+    </w:p>
+    <w:p>
+      <w:pPr>
+        <w:spacing w:after="0"/>
+      </w:pPr>
+    </w:p>
+    <w:p>
+      <w:pPr>
+        <w:spacing w:after="0"/>
+      </w:pPr>
+      <w:r>
+        <w:t>Q21:</w:t>
+      </w:r>
+      <w:r>
+        <w:t xml:space="preserve"> </w:t>
+      </w:r>
+      <w:r>
+        <w:t>class Example {</w:t>
+      </w:r>
+    </w:p>
+    <w:p>
+      <w:pPr>
+        <w:spacing w:after="0"/>
+      </w:pPr>
+      <w:r>
+        <w:tab/>
+        <w:t xml:space="preserve">public static void main (String[] </w:t>
+      </w:r>
+      <w:proofErr w:type="spellStart"/>
+      <w:r>
+        <w:t>args</w:t>
+      </w:r>
+      <w:proofErr w:type="spellEnd"/>
+      <w:r>
+        <w:t>) {</w:t>
+      </w:r>
+    </w:p>
+    <w:p>
+      <w:pPr>
+        <w:spacing w:after="0"/>
+      </w:pPr>
+      <w:r>
+        <w:tab/>
+      </w:r>
+      <w:r>
+        <w:tab/>
+      </w:r>
+      <w:proofErr w:type="spellStart"/>
+      <w:r>
+        <w:t>System.out.println</w:t>
+      </w:r>
+      <w:proofErr w:type="spellEnd"/>
+      <w:r>
+        <w:t>("A");</w:t>
+      </w:r>
+    </w:p>
+    <w:p>
+      <w:pPr>
+        <w:spacing w:after="0"/>
+      </w:pPr>
+      <w:r>
+        <w:tab/>
+      </w:r>
+      <w:r>
+        <w:tab/>
+        <w:t>//</w:t>
+      </w:r>
+      <w:proofErr w:type="spellStart"/>
+      <w:r>
+        <w:t>System.out.println</w:t>
+      </w:r>
+      <w:proofErr w:type="spellEnd"/>
+      <w:r>
+        <w:t>("B");</w:t>
+      </w:r>
+    </w:p>
+    <w:p>
+      <w:pPr>
+        <w:spacing w:after="0"/>
+      </w:pPr>
+      <w:r>
+        <w:tab/>
+      </w:r>
+      <w:r>
+        <w:tab/>
+      </w:r>
+      <w:proofErr w:type="spellStart"/>
+      <w:r>
+        <w:t>System.out.println</w:t>
+      </w:r>
+      <w:proofErr w:type="spellEnd"/>
+      <w:r>
+        <w:t>("C");</w:t>
+      </w:r>
+    </w:p>
+    <w:p>
+      <w:pPr>
+        <w:spacing w:after="0"/>
+      </w:pPr>
+      <w:r>
+        <w:tab/>
+      </w:r>
+      <w:r>
+        <w:tab/>
+        <w:t>//</w:t>
+      </w:r>
+      <w:proofErr w:type="spellStart"/>
+      <w:r>
+        <w:t>System.out.println</w:t>
+      </w:r>
+      <w:proofErr w:type="spellEnd"/>
+      <w:r>
+        <w:t>("D");</w:t>
+      </w:r>
+    </w:p>
+    <w:p>
+      <w:pPr>
+        <w:spacing w:after="0"/>
+      </w:pPr>
+      <w:r>
+        <w:tab/>
+      </w:r>
+      <w:r>
+        <w:tab/>
+      </w:r>
+      <w:proofErr w:type="spellStart"/>
+      <w:r>
+        <w:t>System.out.println</w:t>
+      </w:r>
+      <w:proofErr w:type="spellEnd"/>
+      <w:r>
+        <w:t>("E");</w:t>
+      </w:r>
+    </w:p>
+    <w:p>
+      <w:pPr>
+        <w:spacing w:after="0"/>
+      </w:pPr>
+      <w:r>
+        <w:tab/>
+        <w:t>}</w:t>
+      </w:r>
+    </w:p>
+    <w:p>
+      <w:pPr>
+        <w:spacing w:after="0"/>
+      </w:pPr>
+      <w:r>
+        <w:t>}</w:t>
+      </w:r>
+    </w:p>
+    <w:p>
+      <w:pPr>
+        <w:spacing w:after="0"/>
+      </w:pPr>
+    </w:p>
+    <w:p>
+      <w:pPr>
+        <w:spacing w:after="0"/>
+      </w:pPr>
+      <w:r>
+        <w:t>//Output//</w:t>
+      </w:r>
+    </w:p>
+    <w:p>
+      <w:pPr>
+        <w:spacing w:after="0"/>
+      </w:pPr>
+      <w:r>
+        <w:t>C:\Users\kavin\OneDrive\Desktop\Typing Exercise&gt;java Example</w:t>
+      </w:r>
+    </w:p>
+    <w:p>
+      <w:pPr>
+        <w:spacing w:after="0"/>
+      </w:pPr>
+      <w:r>
+        <w:t>A</w:t>
+      </w:r>
+    </w:p>
+    <w:p>
+      <w:pPr>
+        <w:spacing w:after="0"/>
+      </w:pPr>
+      <w:r>
+        <w:t>C</w:t>
+      </w:r>
+    </w:p>
+    <w:p>
+      <w:pPr>
+        <w:spacing w:after="0"/>
+      </w:pPr>
+      <w:r>
+        <w:t>E</w:t>
+      </w:r>
+    </w:p>
+    <w:p>
+      <w:pPr>
+        <w:spacing w:after="0"/>
+      </w:pPr>
+    </w:p>
+    <w:p>
+      <w:pPr>
+        <w:spacing w:after="0"/>
+      </w:pPr>
+      <w:r>
+        <w:t>Q22:</w:t>
+      </w:r>
+      <w:r>
+        <w:t xml:space="preserve"> </w:t>
+      </w:r>
+      <w:r>
+        <w:t>class Example {</w:t>
+      </w:r>
+    </w:p>
+    <w:p>
+      <w:pPr>
+        <w:spacing w:after="0"/>
+      </w:pPr>
+      <w:r>
+        <w:tab/>
+        <w:t xml:space="preserve">public static void main (String[] </w:t>
+      </w:r>
+      <w:proofErr w:type="spellStart"/>
+      <w:r>
+        <w:t>args</w:t>
+      </w:r>
+      <w:proofErr w:type="spellEnd"/>
+      <w:r>
+        <w:t>) {</w:t>
+      </w:r>
+    </w:p>
+    <w:p>
+      <w:pPr>
+        <w:spacing w:after="0"/>
+      </w:pPr>
+      <w:r>
+        <w:tab/>
+      </w:r>
+      <w:r>
+        <w:tab/>
+      </w:r>
+      <w:proofErr w:type="spellStart"/>
+      <w:r>
+        <w:t>System.out.println</w:t>
+      </w:r>
+      <w:proofErr w:type="spellEnd"/>
+      <w:r>
+        <w:t>("A");</w:t>
+      </w:r>
+    </w:p>
+    <w:p>
+      <w:pPr>
+        <w:spacing w:after="0"/>
+      </w:pPr>
+      <w:r>
+        <w:tab/>
+      </w:r>
+      <w:r>
+        <w:tab/>
+      </w:r>
+      <w:proofErr w:type="spellStart"/>
+      <w:r>
+        <w:t>System.out.println</w:t>
+      </w:r>
+      <w:proofErr w:type="spellEnd"/>
+      <w:r>
+        <w:t>("B");</w:t>
+      </w:r>
+    </w:p>
+    <w:p>
+      <w:pPr>
+        <w:spacing w:after="0"/>
+      </w:pPr>
+      <w:r>
+        <w:tab/>
+      </w:r>
+      <w:r>
+        <w:tab/>
+        <w:t>/*</w:t>
+      </w:r>
+      <w:proofErr w:type="spellStart"/>
+      <w:r>
+        <w:t>System.out.println</w:t>
+      </w:r>
+      <w:proofErr w:type="spellEnd"/>
+      <w:r>
+        <w:t>("C");</w:t>
+      </w:r>
+    </w:p>
+    <w:p>
+      <w:pPr>
+        <w:spacing w:after="0"/>
+      </w:pPr>
+      <w:r>
+        <w:tab/>
+      </w:r>
+      <w:r>
+        <w:tab/>
+      </w:r>
+      <w:proofErr w:type="spellStart"/>
+      <w:r>
+        <w:t>System.out.println</w:t>
+      </w:r>
+      <w:proofErr w:type="spellEnd"/>
+      <w:r>
+        <w:t>("D");</w:t>
+      </w:r>
+    </w:p>
+    <w:p>
+      <w:pPr>
+        <w:spacing w:after="0"/>
+      </w:pPr>
+      <w:r>
+        <w:tab/>
+      </w:r>
+      <w:r>
+        <w:tab/>
+      </w:r>
+      <w:proofErr w:type="spellStart"/>
+      <w:r>
+        <w:t>System.out.println</w:t>
+      </w:r>
+      <w:proofErr w:type="spellEnd"/>
+      <w:r>
+        <w:t>("E");*/</w:t>
+      </w:r>
+    </w:p>
+    <w:p>
+      <w:pPr>
+        <w:spacing w:after="0"/>
+      </w:pPr>
+      <w:r>
+        <w:tab/>
+      </w:r>
+      <w:r>
+        <w:tab/>
+      </w:r>
+      <w:proofErr w:type="spellStart"/>
+      <w:r>
+        <w:t>System.out.println</w:t>
+      </w:r>
+      <w:proofErr w:type="spellEnd"/>
+      <w:r>
+        <w:t>("F");</w:t>
+      </w:r>
+    </w:p>
+    <w:p>
+      <w:pPr>
+        <w:spacing w:after="0"/>
+      </w:pPr>
+      <w:r>
+        <w:tab/>
+        <w:t>}</w:t>
+      </w:r>
+    </w:p>
+    <w:p>
+      <w:pPr>
+        <w:spacing w:after="0"/>
+      </w:pPr>
+      <w:r>
+        <w:lastRenderedPageBreak/>
+        <w:t>}</w:t>
+      </w:r>
+    </w:p>
+    <w:p>
+      <w:pPr>
+        <w:spacing w:after="0"/>
+      </w:pPr>
+      <w:r>
+        <w:t>//Output//</w:t>
+      </w:r>
+    </w:p>
+    <w:p>
+      <w:pPr>
+        <w:spacing w:after="0"/>
+      </w:pPr>
+    </w:p>
+    <w:p>
+      <w:pPr>
+        <w:spacing w:after="0"/>
+      </w:pPr>
+      <w:r>
+        <w:t>C:\Users\kavin\OneDrive\Desktop\Typing Exercise&gt;java Example</w:t>
+      </w:r>
+    </w:p>
+    <w:p>
+      <w:pPr>
+        <w:spacing w:after="0"/>
+      </w:pPr>
+      <w:r>
+        <w:t>A</w:t>
+      </w:r>
+    </w:p>
+    <w:p>
+      <w:pPr>
+        <w:spacing w:after="0"/>
+      </w:pPr>
+      <w:r>
+        <w:t>B</w:t>
+      </w:r>
+    </w:p>
+    <w:p>
+      <w:pPr>
+        <w:spacing w:after="0"/>
+      </w:pPr>
+      <w:r>
+        <w:t>F</w:t>
+      </w:r>
+    </w:p>
+    <w:p>
+      <w:pPr>
+        <w:spacing w:after="0"/>
+      </w:pPr>
+    </w:p>
+    <w:p>
+      <w:pPr>
+        <w:spacing w:after="0"/>
+      </w:pPr>
+      <w:r>
+        <w:t>Q23:</w:t>
+      </w:r>
+      <w:r>
+        <w:t xml:space="preserve"> </w:t>
+      </w:r>
+      <w:r>
+        <w:t>class Example {</w:t>
+      </w:r>
+    </w:p>
+    <w:p>
+      <w:pPr>
+        <w:spacing w:after="0"/>
+      </w:pPr>
+      <w:r>
+        <w:tab/>
+        <w:t xml:space="preserve">public static void main (String[] </w:t>
+      </w:r>
+      <w:proofErr w:type="spellStart"/>
+      <w:r>
+        <w:t>args</w:t>
+      </w:r>
+      <w:proofErr w:type="spellEnd"/>
+      <w:r>
+        <w:t>) {</w:t>
+      </w:r>
+    </w:p>
+    <w:p>
+      <w:pPr>
+        <w:spacing w:after="0"/>
+        <w:rPr>
+          <w:lang w:val="fr-FR"/>
+        </w:rPr>
+      </w:pPr>
+      <w:r>
+        <w:tab/>
+      </w:r>
+      <w:r>
+        <w:tab/>
+      </w:r>
+      <w:proofErr w:type="spellStart"/>
+      <w:r>
+        <w:rPr>
+          <w:lang w:val="fr-FR"/>
+        </w:rPr>
+        <w:t>int</w:t>
+      </w:r>
+      <w:proofErr w:type="spellEnd"/>
+      <w:r>
+        <w:rPr>
+          <w:lang w:val="fr-FR"/>
+        </w:rPr>
+        <w:t xml:space="preserve"> x=100;</w:t>
+      </w:r>
+    </w:p>
+    <w:p>
+      <w:pPr>
+        <w:spacing w:after="0"/>
+        <w:rPr>
+          <w:lang w:val="fr-FR"/>
+        </w:rPr>
+      </w:pPr>
+      <w:r>
+        <w:rPr>
+          <w:lang w:val="fr-FR"/>
+        </w:rPr>
+        <w:tab/>
+      </w:r>
+      <w:r>
+        <w:rPr>
+          <w:lang w:val="fr-FR"/>
+        </w:rPr>
+        <w:tab/>
+      </w:r>
+      <w:proofErr w:type="spellStart"/>
+      <w:r>
+        <w:rPr>
+          <w:lang w:val="fr-FR"/>
+        </w:rPr>
+        <w:t>int</w:t>
+      </w:r>
+      <w:proofErr w:type="spellEnd"/>
+      <w:r>
+        <w:rPr>
+          <w:lang w:val="fr-FR"/>
+        </w:rPr>
+        <w:t xml:space="preserve"> y=200;</w:t>
+      </w:r>
+    </w:p>
+    <w:p>
+      <w:pPr>
+        <w:spacing w:after="0"/>
+        <w:rPr>
+          <w:lang w:val="fr-FR"/>
+        </w:rPr>
+      </w:pPr>
+      <w:r>
+        <w:rPr>
+          <w:lang w:val="fr-FR"/>
+        </w:rPr>
+        <w:tab/>
+      </w:r>
+      <w:r>
+        <w:rPr>
+          <w:lang w:val="fr-FR"/>
+        </w:rPr>
+        <w:tab/>
+      </w:r>
+      <w:proofErr w:type="spellStart"/>
+      <w:r>
+        <w:rPr>
+          <w:lang w:val="fr-FR"/>
+        </w:rPr>
+        <w:t>System.out.println</w:t>
+      </w:r>
+      <w:proofErr w:type="spellEnd"/>
+      <w:r>
+        <w:rPr>
+          <w:lang w:val="fr-FR"/>
+        </w:rPr>
+        <w:t>(x);</w:t>
+      </w:r>
+    </w:p>
+    <w:p>
+      <w:pPr>
+        <w:spacing w:after="0"/>
+        <w:rPr>
+          <w:lang w:val="fr-FR"/>
+        </w:rPr>
+      </w:pPr>
+      <w:r>
+        <w:rPr>
+          <w:lang w:val="fr-FR"/>
+        </w:rPr>
+        <w:tab/>
+      </w:r>
+      <w:r>
+        <w:rPr>
+          <w:lang w:val="fr-FR"/>
+        </w:rPr>
+        <w:tab/>
+      </w:r>
+      <w:proofErr w:type="spellStart"/>
+      <w:r>
+        <w:rPr>
+          <w:lang w:val="fr-FR"/>
+        </w:rPr>
+        <w:t>System.out.println</w:t>
+      </w:r>
+      <w:proofErr w:type="spellEnd"/>
+      <w:r>
+        <w:rPr>
+          <w:lang w:val="fr-FR"/>
+        </w:rPr>
+        <w:t>(y);</w:t>
+      </w:r>
+    </w:p>
+    <w:p>
+      <w:pPr>
+        <w:spacing w:after="0"/>
+      </w:pPr>
+      <w:r>
+        <w:rPr>
+          <w:lang w:val="fr-FR"/>
+        </w:rPr>
+        <w:tab/>
+      </w:r>
+      <w:r>
+        <w:rPr>
+          <w:lang w:val="fr-FR"/>
+        </w:rPr>
+        <w:tab/>
+      </w:r>
+      <w:r>
+        <w:t>x=y;</w:t>
+      </w:r>
+    </w:p>
+    <w:p>
+      <w:pPr>
+        <w:spacing w:after="0"/>
+      </w:pPr>
+      <w:r>
+        <w:tab/>
+      </w:r>
+      <w:r>
+        <w:tab/>
+      </w:r>
+      <w:proofErr w:type="spellStart"/>
+      <w:r>
+        <w:t>System.out.println</w:t>
+      </w:r>
+      <w:proofErr w:type="spellEnd"/>
+      <w:r>
+        <w:t>(x);</w:t>
+      </w:r>
+    </w:p>
+    <w:p>
+      <w:pPr>
+        <w:spacing w:after="0"/>
+      </w:pPr>
+      <w:r>
+        <w:tab/>
+      </w:r>
+      <w:r>
+        <w:tab/>
+      </w:r>
+      <w:proofErr w:type="spellStart"/>
+      <w:r>
+        <w:t>System.out.println</w:t>
+      </w:r>
+      <w:proofErr w:type="spellEnd"/>
+      <w:r>
+        <w:t>(y);</w:t>
+      </w:r>
+    </w:p>
+    <w:p>
+      <w:pPr>
+        <w:spacing w:after="0"/>
+      </w:pPr>
+      <w:r>
+        <w:tab/>
+        <w:t>}</w:t>
+      </w:r>
+    </w:p>
+    <w:p>
+      <w:pPr>
+        <w:spacing w:after="0"/>
+      </w:pPr>
+      <w:r>
+        <w:t>}</w:t>
+      </w:r>
+    </w:p>
+    <w:p>
+      <w:pPr>
+        <w:spacing w:after="0"/>
+      </w:pPr>
+      <w:r>
+        <w:t>//Output//</w:t>
+      </w:r>
+    </w:p>
+    <w:p>
+      <w:pPr>
+        <w:spacing w:after="0"/>
+      </w:pPr>
+      <w:r>
+        <w:t>C:\Users\kavin\OneDrive\Desktop\Typing Exercise&gt;java Example</w:t>
+      </w:r>
+    </w:p>
+    <w:p>
+      <w:pPr>
+        <w:spacing w:after="0"/>
+      </w:pPr>
+      <w:r>
+        <w:t>100</w:t>
+      </w:r>
+    </w:p>
+    <w:p>
+      <w:pPr>
+        <w:spacing w:after="0"/>
+      </w:pPr>
+      <w:r>
+        <w:t>200</w:t>
+      </w:r>
+    </w:p>
+    <w:p>
+      <w:pPr>
+        <w:spacing w:after="0"/>
+      </w:pPr>
+      <w:r>
+        <w:t>200</w:t>
+      </w:r>
+    </w:p>
+    <w:p>
+      <w:pPr>
+        <w:spacing w:after="0"/>
+      </w:pPr>
+      <w:r>
+        <w:t>200</w:t>
+      </w:r>
+    </w:p>
+    <w:p>
+      <w:pPr>
+        <w:spacing w:after="0"/>
+      </w:pPr>
+    </w:p>
+    <w:p>
+      <w:pPr>
+        <w:spacing w:after="0"/>
+      </w:pPr>
+      <w:r>
+        <w:t>Q24:</w:t>
+      </w:r>
+      <w:r>
+        <w:t xml:space="preserve"> </w:t>
+      </w:r>
+      <w:r>
+        <w:t>class Example {</w:t>
+      </w:r>
+    </w:p>
+    <w:p>
+      <w:pPr>
+        <w:spacing w:after="0"/>
+      </w:pPr>
+      <w:r>
+        <w:tab/>
+        <w:t xml:space="preserve">public static void main (String[] </w:t>
+      </w:r>
+      <w:proofErr w:type="spellStart"/>
+      <w:r>
+        <w:t>args</w:t>
+      </w:r>
+      <w:proofErr w:type="spellEnd"/>
+      <w:r>
+        <w:t>) {</w:t>
+      </w:r>
+    </w:p>
+    <w:p>
+      <w:pPr>
+        <w:spacing w:after="0"/>
+      </w:pPr>
+      <w:r>
+        <w:tab/>
+      </w:r>
+      <w:r>
+        <w:tab/>
+      </w:r>
+      <w:proofErr w:type="spellStart"/>
+      <w:r>
+        <w:t>System.out.println</w:t>
+      </w:r>
+      <w:proofErr w:type="spellEnd"/>
+      <w:r>
+        <w:t>(true);</w:t>
+      </w:r>
+    </w:p>
+    <w:p>
+      <w:pPr>
+        <w:spacing w:after="0"/>
+      </w:pPr>
+      <w:r>
+        <w:tab/>
+      </w:r>
+      <w:r>
+        <w:tab/>
+      </w:r>
+      <w:proofErr w:type="spellStart"/>
+      <w:r>
+        <w:t>System.out.println</w:t>
+      </w:r>
+      <w:proofErr w:type="spellEnd"/>
+      <w:r>
+        <w:t>("true");</w:t>
+      </w:r>
+    </w:p>
+    <w:p>
+      <w:pPr>
+        <w:spacing w:after="0"/>
+      </w:pPr>
+      <w:r>
+        <w:tab/>
+        <w:t>}</w:t>
+      </w:r>
+    </w:p>
+    <w:p>
+      <w:pPr>
+        <w:spacing w:after="0"/>
+      </w:pPr>
+      <w:r>
+        <w:t>}</w:t>
+      </w:r>
+    </w:p>
+    <w:p>
+      <w:pPr>
+        <w:spacing w:after="0"/>
+      </w:pPr>
+      <w:r>
+        <w:t>//Output//</w:t>
+      </w:r>
+    </w:p>
+    <w:p>
+      <w:pPr>
+        <w:spacing w:after="0"/>
+      </w:pPr>
+      <w:r>
+        <w:t>C:\Users\kavin\OneDrive\Desktop\Typing Exercise&gt;java Example</w:t>
+      </w:r>
+    </w:p>
+    <w:p>
+      <w:pPr>
+        <w:spacing w:after="0"/>
+      </w:pPr>
+      <w:r>
+        <w:t>true</w:t>
+      </w:r>
+    </w:p>
+    <w:p>
+      <w:pPr>
+        <w:spacing w:after="0"/>
+      </w:pPr>
+      <w:r>
+        <w:t>true</w:t>
+      </w:r>
+    </w:p>
+    <w:p>
+      <w:pPr>
+        <w:spacing w:after="0"/>
+      </w:pPr>
+    </w:p>
+    <w:p>
+      <w:pPr>
+        <w:spacing w:after="0"/>
+      </w:pPr>
+      <w:r>
+        <w:t>Q25:</w:t>
+      </w:r>
+      <w:r>
+        <w:t xml:space="preserve"> </w:t>
+      </w:r>
+      <w:r>
+        <w:t>class Example {</w:t>
+      </w:r>
+    </w:p>
+    <w:p>
+      <w:pPr>
+        <w:spacing w:after="0"/>
+      </w:pPr>
+      <w:r>
+        <w:tab/>
+        <w:t xml:space="preserve">public static void main (String[] </w:t>
+      </w:r>
+      <w:proofErr w:type="spellStart"/>
+      <w:r>
+        <w:t>args</w:t>
+      </w:r>
+      <w:proofErr w:type="spellEnd"/>
+      <w:r>
+        <w:t>) {</w:t>
+      </w:r>
+    </w:p>
+    <w:p>
+      <w:pPr>
+        <w:spacing w:after="0"/>
+      </w:pPr>
+      <w:r>
+        <w:tab/>
+      </w:r>
+      <w:r>
+        <w:tab/>
+      </w:r>
+      <w:proofErr w:type="spellStart"/>
+      <w:r>
+        <w:t>System.out.println</w:t>
+      </w:r>
+      <w:proofErr w:type="spellEnd"/>
+      <w:r>
+        <w:t>(Java);</w:t>
+      </w:r>
+    </w:p>
+    <w:p>
+      <w:pPr>
+        <w:spacing w:after="0"/>
+      </w:pPr>
+      <w:r>
+        <w:tab/>
+      </w:r>
+      <w:r>
+        <w:tab/>
+      </w:r>
+      <w:proofErr w:type="spellStart"/>
+      <w:r>
+        <w:t>System.out.println</w:t>
+      </w:r>
+      <w:proofErr w:type="spellEnd"/>
+      <w:r>
+        <w:t>("Java");</w:t>
+      </w:r>
+    </w:p>
+    <w:p>
+      <w:pPr>
+        <w:spacing w:after="0"/>
+      </w:pPr>
+      <w:r>
+        <w:tab/>
+        <w:t>}</w:t>
+      </w:r>
+    </w:p>
+    <w:p>
+      <w:pPr>
+        <w:spacing w:after="0"/>
+      </w:pPr>
+      <w:r>
+        <w:t>}</w:t>
+      </w:r>
+    </w:p>
+    <w:p>
+      <w:pPr>
+        <w:spacing w:after="0"/>
+      </w:pPr>
+      <w:r>
+        <w:t>//Output//</w:t>
+      </w:r>
+    </w:p>
+    <w:p>
+      <w:pPr>
+        <w:spacing w:after="0"/>
+      </w:pPr>
+      <w:r>
+        <w:lastRenderedPageBreak/>
+        <w:t>C:\Users\kavin\OneDrive\Desktop\Typing Exercise&gt;</w:t>
+      </w:r>
+      <w:proofErr w:type="spellStart"/>
+      <w:r>
+        <w:t>javac</w:t>
+      </w:r>
+      <w:proofErr w:type="spellEnd"/>
+      <w:r>
+        <w:t xml:space="preserve"> Example.java</w:t>
+      </w:r>
+    </w:p>
+    <w:p>
+      <w:pPr>
+        <w:spacing w:after="0"/>
+      </w:pPr>
+      <w:r>
+        <w:t>Example.java:3: error: cannot find symbol</w:t>
+      </w:r>
+    </w:p>
+    <w:p>
+      <w:pPr>
+        <w:spacing w:after="0"/>
+        <w:rPr>
+          <w:lang w:val="fr-FR"/>
+        </w:rPr>
+      </w:pPr>
+      <w:r>
+        <w:t xml:space="preserve">                </w:t>
+      </w:r>
+      <w:proofErr w:type="spellStart"/>
+      <w:r>
+        <w:rPr>
+          <w:lang w:val="fr-FR"/>
+        </w:rPr>
+        <w:t>System.out.println</w:t>
+      </w:r>
+      <w:proofErr w:type="spellEnd"/>
+      <w:r>
+        <w:rPr>
+          <w:lang w:val="fr-FR"/>
+        </w:rPr>
+        <w:t>(Java);</w:t>
+      </w:r>
+    </w:p>
+    <w:p>
+      <w:pPr>
+        <w:spacing w:after="0"/>
+        <w:rPr>
+          <w:lang w:val="fr-FR"/>
+        </w:rPr>
+      </w:pPr>
+      <w:r>
+        <w:rPr>
+          <w:lang w:val="fr-FR"/>
+        </w:rPr>
+        <w:t xml:space="preserve">                                   ^</w:t>
+      </w:r>
+    </w:p>
+    <w:p>
+      <w:pPr>
+        <w:spacing w:after="0"/>
+        <w:rPr>
+          <w:lang w:val="fr-FR"/>
+        </w:rPr>
+      </w:pPr>
+      <w:r>
+        <w:rPr>
+          <w:lang w:val="fr-FR"/>
+        </w:rPr>
+        <w:t xml:space="preserve">  </w:t>
+      </w:r>
+      <w:proofErr w:type="spellStart"/>
+      <w:r>
+        <w:rPr>
+          <w:lang w:val="fr-FR"/>
+        </w:rPr>
+        <w:t>symbol</w:t>
+      </w:r>
+      <w:proofErr w:type="spellEnd"/>
+      <w:r>
+        <w:rPr>
+          <w:lang w:val="fr-FR"/>
+        </w:rPr>
+        <w:t>:   variable Java</w:t>
+      </w:r>
+    </w:p>
+    <w:p>
+      <w:pPr>
+        <w:spacing w:after="0"/>
+      </w:pPr>
+      <w:r>
+        <w:rPr>
+          <w:lang w:val="fr-FR"/>
+        </w:rPr>
+        <w:t xml:space="preserve">  </w:t>
+      </w:r>
+      <w:r>
+        <w:t>location: class Example</w:t>
+      </w:r>
+    </w:p>
+    <w:p>
+      <w:pPr>
+        <w:spacing w:after="0"/>
+      </w:pPr>
+      <w:r>
+        <w:t>1 error</w:t>
+      </w:r>
+    </w:p>
+    <w:p>
+      <w:pPr>
+        <w:spacing w:after="0"/>
+      </w:pPr>
+    </w:p>
+    <w:p>
+      <w:pPr>
+        <w:spacing w:after="0"/>
+      </w:pPr>
+      <w:r>
+        <w:t>Q26:</w:t>
+      </w:r>
+      <w:r>
+        <w:t xml:space="preserve"> </w:t>
+      </w:r>
+      <w:r>
+        <w:t>class Example {</w:t>
+      </w:r>
+    </w:p>
+    <w:p>
+      <w:pPr>
+        <w:spacing w:after="0"/>
+      </w:pPr>
+      <w:r>
+        <w:tab/>
+        <w:t xml:space="preserve">public static void main (String[] </w:t>
+      </w:r>
+      <w:proofErr w:type="spellStart"/>
+      <w:r>
+        <w:t>args</w:t>
+      </w:r>
+      <w:proofErr w:type="spellEnd"/>
+      <w:r>
+        <w:t>) {</w:t>
+      </w:r>
+    </w:p>
+    <w:p>
+      <w:pPr>
+        <w:spacing w:after="0"/>
+      </w:pPr>
+      <w:r>
+        <w:tab/>
+      </w:r>
+      <w:r>
+        <w:tab/>
+      </w:r>
+      <w:proofErr w:type="spellStart"/>
+      <w:r>
+        <w:t>System.out.println</w:t>
+      </w:r>
+      <w:proofErr w:type="spellEnd"/>
+      <w:r>
+        <w:t>('A');</w:t>
+      </w:r>
+    </w:p>
+    <w:p>
+      <w:pPr>
+        <w:spacing w:after="0"/>
+      </w:pPr>
+      <w:r>
+        <w:tab/>
+      </w:r>
+      <w:r>
+        <w:tab/>
+      </w:r>
+      <w:proofErr w:type="spellStart"/>
+      <w:r>
+        <w:t>System.out.println</w:t>
+      </w:r>
+      <w:proofErr w:type="spellEnd"/>
+      <w:r>
+        <w:t>("A");</w:t>
+      </w:r>
+    </w:p>
+    <w:p>
+      <w:pPr>
+        <w:spacing w:after="0"/>
+      </w:pPr>
+      <w:r>
+        <w:tab/>
+      </w:r>
+      <w:r>
+        <w:tab/>
+      </w:r>
+      <w:proofErr w:type="spellStart"/>
+      <w:r>
+        <w:t>System.out.println</w:t>
+      </w:r>
+      <w:proofErr w:type="spellEnd"/>
+      <w:r>
+        <w:t>('2');</w:t>
+      </w:r>
+    </w:p>
+    <w:p>
+      <w:pPr>
+        <w:spacing w:after="0"/>
+      </w:pPr>
+      <w:r>
+        <w:tab/>
+      </w:r>
+      <w:r>
+        <w:tab/>
+      </w:r>
+      <w:proofErr w:type="spellStart"/>
+      <w:r>
+        <w:t>System.out.println</w:t>
+      </w:r>
+      <w:proofErr w:type="spellEnd"/>
+      <w:r>
+        <w:t>("2");</w:t>
+      </w:r>
+    </w:p>
+    <w:p>
+      <w:pPr>
+        <w:spacing w:after="0"/>
+      </w:pPr>
+      <w:r>
+        <w:tab/>
+      </w:r>
+      <w:r>
+        <w:tab/>
+      </w:r>
+      <w:proofErr w:type="spellStart"/>
+      <w:r>
+        <w:t>System.out.println</w:t>
+      </w:r>
+      <w:proofErr w:type="spellEnd"/>
+      <w:r>
+        <w:t>('JAVA');</w:t>
+      </w:r>
+    </w:p>
+    <w:p>
+      <w:pPr>
+        <w:spacing w:after="0"/>
+      </w:pPr>
+      <w:r>
+        <w:tab/>
+      </w:r>
+      <w:r>
+        <w:tab/>
+      </w:r>
+      <w:proofErr w:type="spellStart"/>
+      <w:r>
+        <w:t>System.out.println</w:t>
+      </w:r>
+      <w:proofErr w:type="spellEnd"/>
+      <w:r>
+        <w:t>("JAVA");</w:t>
+      </w:r>
+    </w:p>
+    <w:p>
+      <w:pPr>
+        <w:spacing w:after="0"/>
+      </w:pPr>
+      <w:r>
+        <w:tab/>
+        <w:t>}</w:t>
+      </w:r>
+    </w:p>
+    <w:p>
+      <w:pPr>
+        <w:spacing w:after="0"/>
+      </w:pPr>
+      <w:r>
+        <w:t>}</w:t>
+      </w:r>
+    </w:p>
+    <w:p>
+      <w:pPr>
+        <w:spacing w:after="0"/>
+      </w:pPr>
+      <w:r>
+        <w:t>//Output//</w:t>
+      </w:r>
+    </w:p>
+    <w:p>
+      <w:pPr>
+        <w:spacing w:after="0"/>
+      </w:pPr>
+      <w:r>
+        <w:t>C:\Users\kavin\OneDrive\Desktop\Typing Exercise&gt;</w:t>
+      </w:r>
+      <w:proofErr w:type="spellStart"/>
+      <w:r>
+        <w:t>javac</w:t>
+      </w:r>
+      <w:proofErr w:type="spellEnd"/>
+      <w:r>
+        <w:t xml:space="preserve"> Example.java</w:t>
+      </w:r>
+    </w:p>
+    <w:p>
+      <w:pPr>
+        <w:spacing w:after="0"/>
+      </w:pPr>
+      <w:r>
+        <w:t>Example.java:7: error: unclosed character literal</w:t>
+      </w:r>
+    </w:p>
+    <w:p>
+      <w:pPr>
+        <w:spacing w:after="0"/>
+      </w:pPr>
+      <w:r>
+        <w:t xml:space="preserve">                </w:t>
+      </w:r>
+      <w:proofErr w:type="spellStart"/>
+      <w:r>
+        <w:t>System.out.println</w:t>
+      </w:r>
+      <w:proofErr w:type="spellEnd"/>
+      <w:r>
+        <w:t>('JAVA');</w:t>
+      </w:r>
+    </w:p>
+    <w:p>
+      <w:pPr>
+        <w:spacing w:after="0"/>
+      </w:pPr>
+      <w:r>
+        <w:t xml:space="preserve">                                   ^</w:t>
+      </w:r>
+    </w:p>
+    <w:p>
+      <w:pPr>
+        <w:spacing w:after="0"/>
+      </w:pPr>
+      <w:r>
+        <w:t>Example.java:7: error: unclosed character literal</w:t>
+      </w:r>
+    </w:p>
+    <w:p>
+      <w:pPr>
+        <w:spacing w:after="0"/>
+      </w:pPr>
+      <w:r>
+        <w:t xml:space="preserve">                </w:t>
+      </w:r>
+      <w:proofErr w:type="spellStart"/>
+      <w:r>
+        <w:t>System.out.println</w:t>
+      </w:r>
+      <w:proofErr w:type="spellEnd"/>
+      <w:r>
+        <w:t>('JAVA');</w:t>
+      </w:r>
+    </w:p>
+    <w:p>
+      <w:pPr>
+        <w:spacing w:after="0"/>
+      </w:pPr>
+      <w:r>
+        <w:t xml:space="preserve">                                        ^</w:t>
+      </w:r>
+    </w:p>
+    <w:p>
+      <w:pPr>
+        <w:spacing w:after="0"/>
+      </w:pPr>
+      <w:r>
+        <w:t>Example.java:7: error: not a statement</w:t>
+      </w:r>
+    </w:p>
+    <w:p>
+      <w:pPr>
+        <w:spacing w:after="0"/>
+      </w:pPr>
+      <w:r>
+        <w:t xml:space="preserve">                </w:t>
+      </w:r>
+      <w:proofErr w:type="spellStart"/>
+      <w:r>
+        <w:t>System.out.println</w:t>
+      </w:r>
+      <w:proofErr w:type="spellEnd"/>
+      <w:r>
+        <w:t>('JAVA');</w:t>
+      </w:r>
+    </w:p>
+    <w:p>
+      <w:pPr>
+        <w:spacing w:after="0"/>
+      </w:pPr>
+      <w:r>
+        <w:t xml:space="preserve">                                     ^</w:t>
+      </w:r>
+    </w:p>
+    <w:p>
+      <w:pPr>
+        <w:spacing w:after="0"/>
+      </w:pPr>
+      <w:r>
+        <w:t>3 errors</w:t>
+      </w:r>
+    </w:p>
+    <w:p>
+      <w:pPr>
+        <w:spacing w:after="0"/>
+      </w:pPr>
+    </w:p>
+    <w:p>
+      <w:pPr>
+        <w:spacing w:after="0"/>
+      </w:pPr>
+      <w:r>
+        <w:t>Q27:</w:t>
+      </w:r>
+      <w:r>
+        <w:t xml:space="preserve"> </w:t>
+      </w:r>
+      <w:r>
+        <w:t>class Example {</w:t>
+      </w:r>
+    </w:p>
+    <w:p>
+      <w:pPr>
+        <w:spacing w:after="0"/>
+      </w:pPr>
+      <w:r>
+        <w:tab/>
+        <w:t xml:space="preserve">public static void main (String[] </w:t>
+      </w:r>
+      <w:proofErr w:type="spellStart"/>
+      <w:r>
+        <w:t>args</w:t>
+      </w:r>
+      <w:proofErr w:type="spellEnd"/>
+      <w:r>
+        <w:t>) {</w:t>
+      </w:r>
+    </w:p>
+    <w:p>
+      <w:pPr>
+        <w:spacing w:after="0"/>
+      </w:pPr>
+      <w:r>
+        <w:tab/>
+      </w:r>
+      <w:r>
+        <w:tab/>
+      </w:r>
+      <w:proofErr w:type="spellStart"/>
+      <w:r>
+        <w:t>System.out.println</w:t>
+      </w:r>
+      <w:proofErr w:type="spellEnd"/>
+      <w:r>
+        <w:t>("</w:t>
+      </w:r>
+      <w:proofErr w:type="spellStart"/>
+      <w:r>
+        <w:t>Hellooooo</w:t>
+      </w:r>
+      <w:proofErr w:type="spellEnd"/>
+      <w:r>
+        <w:t>\</w:t>
+      </w:r>
+      <w:proofErr w:type="spellStart"/>
+      <w:r>
+        <w:t>tJAVA</w:t>
+      </w:r>
+      <w:proofErr w:type="spellEnd"/>
+      <w:r>
+        <w:t>");</w:t>
+      </w:r>
+    </w:p>
+    <w:p>
+      <w:pPr>
+        <w:spacing w:after="0"/>
+        <w:rPr>
+          <w:lang w:val="fr-FR"/>
+        </w:rPr>
+      </w:pPr>
+      <w:r>
+        <w:tab/>
+      </w:r>
+      <w:r>
+        <w:tab/>
+      </w:r>
+      <w:proofErr w:type="spellStart"/>
+      <w:r>
+        <w:rPr>
+          <w:lang w:val="fr-FR"/>
+        </w:rPr>
+        <w:t>System.out.println</w:t>
+      </w:r>
+      <w:proofErr w:type="spellEnd"/>
+      <w:r>
+        <w:rPr>
+          <w:lang w:val="fr-FR"/>
+        </w:rPr>
+        <w:t>("</w:t>
+      </w:r>
+      <w:proofErr w:type="spellStart"/>
+      <w:r>
+        <w:rPr>
+          <w:lang w:val="fr-FR"/>
+        </w:rPr>
+        <w:t>Hellooooo</w:t>
+      </w:r>
+      <w:proofErr w:type="spellEnd"/>
+      <w:r>
+        <w:rPr>
+          <w:lang w:val="fr-FR"/>
+        </w:rPr>
+        <w:t>\t\t\t\</w:t>
+      </w:r>
+      <w:proofErr w:type="spellStart"/>
+      <w:r>
+        <w:rPr>
+          <w:lang w:val="fr-FR"/>
+        </w:rPr>
+        <w:t>tJAVA</w:t>
+      </w:r>
+      <w:proofErr w:type="spellEnd"/>
+      <w:r>
+        <w:rPr>
+          <w:lang w:val="fr-FR"/>
+        </w:rPr>
+        <w:t>");</w:t>
+      </w:r>
+    </w:p>
+    <w:p>
+      <w:pPr>
+        <w:spacing w:after="0"/>
+      </w:pPr>
+      <w:r>
+        <w:rPr>
+          <w:lang w:val="fr-FR"/>
+        </w:rPr>
+        <w:tab/>
+      </w:r>
+      <w:r>
+        <w:t>}</w:t>
+      </w:r>
+    </w:p>
+    <w:p>
+      <w:pPr>
+        <w:spacing w:after="0"/>
+      </w:pPr>
+      <w:r>
+        <w:t>}</w:t>
+      </w:r>
+    </w:p>
+    <w:p>
+      <w:pPr>
+        <w:spacing w:after="0"/>
+      </w:pPr>
+      <w:r>
+        <w:t>//Output//</w:t>
+      </w:r>
+    </w:p>
+    <w:p>
+      <w:pPr>
+        <w:spacing w:after="0"/>
+      </w:pPr>
+      <w:r>
+        <w:t>C:\Users\kavin\OneDrive\Desktop\Typing Exercise&gt;java Example</w:t>
+      </w:r>
+    </w:p>
+    <w:p>
+      <w:pPr>
+        <w:spacing w:after="0"/>
+      </w:pPr>
+      <w:proofErr w:type="spellStart"/>
+      <w:r>
+        <w:t>Hellooooo</w:t>
+      </w:r>
+      <w:proofErr w:type="spellEnd"/>
+      <w:r>
+        <w:t xml:space="preserve">       JAVA</w:t>
+      </w:r>
+    </w:p>
+    <w:p>
+      <w:pPr>
+        <w:spacing w:after="0"/>
+      </w:pPr>
+      <w:proofErr w:type="spellStart"/>
+      <w:r>
+        <w:t>Hellooooo</w:t>
+      </w:r>
+      <w:proofErr w:type="spellEnd"/>
+      <w:r>
+        <w:t xml:space="preserve">                               JAVA</w:t>
+      </w:r>
+    </w:p>
+    <w:p>
+      <w:pPr>
+        <w:spacing w:after="0"/>
+      </w:pPr>
+    </w:p>
+    <w:p>
+      <w:pPr>
+        <w:spacing w:after="0"/>
+      </w:pPr>
+      <w:r>
+        <w:t>Q28:</w:t>
+      </w:r>
+      <w:r>
+        <w:t xml:space="preserve"> </w:t>
+      </w:r>
+      <w:r>
+        <w:t>class Example {</w:t>
+      </w:r>
+    </w:p>
+    <w:p>
+      <w:pPr>
+        <w:spacing w:after="0"/>
+      </w:pPr>
+      <w:r>
+        <w:tab/>
+        <w:t xml:space="preserve">public static void main (String[] </w:t>
+      </w:r>
+      <w:proofErr w:type="spellStart"/>
+      <w:r>
+        <w:t>args</w:t>
+      </w:r>
+      <w:proofErr w:type="spellEnd"/>
+      <w:r>
+        <w:t>) {</w:t>
+      </w:r>
+    </w:p>
+    <w:p>
+      <w:pPr>
+        <w:spacing w:after="0"/>
+      </w:pPr>
+      <w:r>
+        <w:lastRenderedPageBreak/>
+        <w:tab/>
+      </w:r>
+      <w:r>
+        <w:tab/>
+      </w:r>
+      <w:proofErr w:type="spellStart"/>
+      <w:r>
+        <w:t>System.out.println</w:t>
+      </w:r>
+      <w:proofErr w:type="spellEnd"/>
+      <w:r>
+        <w:t>("Hi\</w:t>
+      </w:r>
+      <w:proofErr w:type="spellStart"/>
+      <w:r>
+        <w:t>tJAVA</w:t>
+      </w:r>
+      <w:proofErr w:type="spellEnd"/>
+      <w:r>
+        <w:t>");</w:t>
+      </w:r>
+    </w:p>
+    <w:p>
+      <w:pPr>
+        <w:spacing w:after="0"/>
+      </w:pPr>
+      <w:r>
+        <w:tab/>
+      </w:r>
+      <w:r>
+        <w:tab/>
+      </w:r>
+      <w:proofErr w:type="spellStart"/>
+      <w:r>
+        <w:t>System.out.println</w:t>
+      </w:r>
+      <w:proofErr w:type="spellEnd"/>
+      <w:r>
+        <w:t>("Hello \</w:t>
+      </w:r>
+      <w:proofErr w:type="spellStart"/>
+      <w:r>
+        <w:t>tJAVA</w:t>
+      </w:r>
+      <w:proofErr w:type="spellEnd"/>
+      <w:r>
+        <w:t>");</w:t>
+      </w:r>
+    </w:p>
+    <w:p>
+      <w:pPr>
+        <w:spacing w:after="0"/>
+      </w:pPr>
+      <w:r>
+        <w:tab/>
+        <w:t>}</w:t>
+      </w:r>
+    </w:p>
+    <w:p>
+      <w:pPr>
+        <w:spacing w:after="0"/>
+      </w:pPr>
+      <w:r>
+        <w:t>}</w:t>
+      </w:r>
+    </w:p>
+    <w:p>
+      <w:pPr>
+        <w:spacing w:after="0"/>
+      </w:pPr>
+      <w:r>
+        <w:t>//Output//</w:t>
+      </w:r>
+    </w:p>
+    <w:p>
+      <w:pPr>
+        <w:spacing w:after="0"/>
+      </w:pPr>
+      <w:r>
+        <w:t>C:\Users\kavin\OneDrive\Desktop\Typing Exercise&gt;java Example</w:t>
+      </w:r>
+    </w:p>
+    <w:p>
+      <w:pPr>
+        <w:spacing w:after="0"/>
+      </w:pPr>
+      <w:r>
+        <w:t>Hi      JAVA</w:t>
+      </w:r>
+    </w:p>
+    <w:p>
+      <w:pPr>
+        <w:spacing w:after="0"/>
+      </w:pPr>
+      <w:r>
+        <w:t>Hello   JAVA</w:t>
+      </w:r>
+    </w:p>
+    <w:p>
+      <w:pPr>
+        <w:spacing w:after="0"/>
+      </w:pPr>
+    </w:p>
+    <w:p>
+      <w:pPr>
+        <w:spacing w:after="0"/>
+      </w:pPr>
+      <w:r>
+        <w:t>Q29:</w:t>
+      </w:r>
+      <w:r>
+        <w:t xml:space="preserve"> </w:t>
+      </w:r>
+      <w:r>
+        <w:t>class Example {</w:t>
+      </w:r>
+    </w:p>
+    <w:p>
+      <w:pPr>
+        <w:spacing w:after="0"/>
+      </w:pPr>
+      <w:r>
+        <w:tab/>
+        <w:t xml:space="preserve">public static void main (String[] </w:t>
+      </w:r>
+      <w:proofErr w:type="spellStart"/>
+      <w:r>
+        <w:t>args</w:t>
+      </w:r>
+      <w:proofErr w:type="spellEnd"/>
+      <w:r>
+        <w:t>) {</w:t>
+      </w:r>
+    </w:p>
+    <w:p>
+      <w:pPr>
+        <w:spacing w:after="0"/>
+      </w:pPr>
+      <w:r>
+        <w:tab/>
+      </w:r>
+      <w:r>
+        <w:tab/>
+      </w:r>
+      <w:proofErr w:type="spellStart"/>
+      <w:r>
+        <w:t>System.out.println</w:t>
+      </w:r>
+      <w:proofErr w:type="spellEnd"/>
+      <w:r>
+        <w:t>("AB\</w:t>
+      </w:r>
+      <w:proofErr w:type="spellStart"/>
+      <w:r>
+        <w:t>nCD</w:t>
+      </w:r>
+      <w:proofErr w:type="spellEnd"/>
+      <w:r>
+        <w:t>");</w:t>
+      </w:r>
+    </w:p>
+    <w:p>
+      <w:pPr>
+        <w:spacing w:after="0"/>
+      </w:pPr>
+      <w:r>
+        <w:tab/>
+      </w:r>
+      <w:r>
+        <w:tab/>
+      </w:r>
+      <w:proofErr w:type="spellStart"/>
+      <w:r>
+        <w:t>System.out.println</w:t>
+      </w:r>
+      <w:proofErr w:type="spellEnd"/>
+      <w:r>
+        <w:t>("");</w:t>
+      </w:r>
+    </w:p>
+    <w:p>
+      <w:pPr>
+        <w:spacing w:after="0"/>
+      </w:pPr>
+      <w:r>
+        <w:tab/>
+      </w:r>
+      <w:r>
+        <w:tab/>
+      </w:r>
+      <w:proofErr w:type="spellStart"/>
+      <w:r>
+        <w:t>System.out.println</w:t>
+      </w:r>
+      <w:proofErr w:type="spellEnd"/>
+      <w:r>
+        <w:t>("EF\</w:t>
+      </w:r>
+      <w:proofErr w:type="spellStart"/>
+      <w:r>
+        <w:t>tGH</w:t>
+      </w:r>
+      <w:proofErr w:type="spellEnd"/>
+      <w:r>
+        <w:t>\n\</w:t>
+      </w:r>
+      <w:proofErr w:type="spellStart"/>
+      <w:r>
+        <w:t>nIJ</w:t>
+      </w:r>
+      <w:proofErr w:type="spellEnd"/>
+      <w:r>
+        <w:t>\</w:t>
+      </w:r>
+      <w:proofErr w:type="spellStart"/>
+      <w:r>
+        <w:t>tKL</w:t>
+      </w:r>
+      <w:proofErr w:type="spellEnd"/>
+      <w:r>
+        <w:t>");</w:t>
+      </w:r>
+    </w:p>
+    <w:p>
+      <w:pPr>
+        <w:spacing w:after="0"/>
+      </w:pPr>
+      <w:r>
+        <w:tab/>
+        <w:t>}</w:t>
+      </w:r>
+    </w:p>
+    <w:p>
+      <w:pPr>
+        <w:spacing w:after="0"/>
+      </w:pPr>
+      <w:r>
+        <w:t>}</w:t>
+      </w:r>
+    </w:p>
+    <w:p>
+      <w:pPr>
+        <w:spacing w:after="0"/>
+      </w:pPr>
+      <w:r>
+        <w:t>//Output//</w:t>
+      </w:r>
+    </w:p>
+    <w:p>
+      <w:pPr>
+        <w:spacing w:after="0"/>
+      </w:pPr>
+      <w:r>
+        <w:t>C:\Users\kavin\OneDrive\Desktop\Typing Exercise&gt;java Example</w:t>
+      </w:r>
+    </w:p>
+    <w:p>
+      <w:pPr>
+        <w:spacing w:after="0"/>
+      </w:pPr>
+      <w:r>
+        <w:t>AB</w:t>
+      </w:r>
+    </w:p>
+    <w:p>
+      <w:pPr>
+        <w:spacing w:after="0"/>
+      </w:pPr>
+      <w:r>
+        <w:t>CD</w:t>
+      </w:r>
+    </w:p>
+    <w:p>
+      <w:pPr>
+        <w:spacing w:after="0"/>
+      </w:pPr>
+    </w:p>
+    <w:p>
+      <w:pPr>
+        <w:spacing w:after="0"/>
+      </w:pPr>
+      <w:r>
+        <w:t>EF      GH</w:t>
+      </w:r>
+    </w:p>
+    <w:p>
+      <w:pPr>
+        <w:spacing w:after="0"/>
+      </w:pPr>
+    </w:p>
+    <w:p>
+      <w:pPr>
+        <w:spacing w:after="0"/>
+      </w:pPr>
+      <w:r>
+        <w:t>IJ      KL</w:t>
+      </w:r>
+    </w:p>
+    <w:p>
+      <w:pPr>
+        <w:spacing w:after="0"/>
+      </w:pPr>
+    </w:p>
+    <w:p>
+      <w:pPr>
+        <w:spacing w:after="0"/>
+      </w:pPr>
+      <w:r>
+        <w:t>Q30:</w:t>
+      </w:r>
+      <w:r>
+        <w:t xml:space="preserve"> </w:t>
+      </w:r>
+      <w:r>
+        <w:t>class Example {</w:t>
+      </w:r>
+    </w:p>
+    <w:p>
+      <w:pPr>
+        <w:spacing w:after="0"/>
+      </w:pPr>
+      <w:r>
+        <w:tab/>
+        <w:t xml:space="preserve">public static void main (String[] </w:t>
+      </w:r>
+      <w:proofErr w:type="spellStart"/>
+      <w:r>
+        <w:t>args</w:t>
+      </w:r>
+      <w:proofErr w:type="spellEnd"/>
+      <w:r>
+        <w:t>) {</w:t>
+      </w:r>
+    </w:p>
+    <w:p>
+      <w:pPr>
+        <w:spacing w:after="0"/>
+      </w:pPr>
+      <w:r>
+        <w:tab/>
+      </w:r>
+      <w:r>
+        <w:tab/>
+      </w:r>
+      <w:proofErr w:type="spellStart"/>
+      <w:r>
+        <w:t>System.out.println</w:t>
+      </w:r>
+      <w:proofErr w:type="spellEnd"/>
+      <w:r>
+        <w:t>("time-"17:56:02");</w:t>
+      </w:r>
+    </w:p>
+    <w:p>
+      <w:pPr>
+        <w:spacing w:after="0"/>
+      </w:pPr>
+      <w:r>
+        <w:tab/>
+        <w:t>}</w:t>
+      </w:r>
+    </w:p>
+    <w:p>
+      <w:pPr>
+        <w:spacing w:after="0"/>
+      </w:pPr>
+      <w:r>
+        <w:t>}</w:t>
+      </w:r>
+    </w:p>
+    <w:p>
+      <w:pPr>
+        <w:spacing w:after="0"/>
+      </w:pPr>
+      <w:r>
+        <w:t>//Output//</w:t>
+      </w:r>
+    </w:p>
+    <w:p>
+      <w:pPr>
+        <w:spacing w:after="0"/>
+      </w:pPr>
+      <w:r>
+        <w:t>C:\Users\kavin\OneDrive\Desktop\Typing Exercise&gt;</w:t>
+      </w:r>
+      <w:proofErr w:type="spellStart"/>
+      <w:r>
+        <w:t>javac</w:t>
+      </w:r>
+      <w:proofErr w:type="spellEnd"/>
+      <w:r>
+        <w:t xml:space="preserve"> Example.java</w:t>
+      </w:r>
+    </w:p>
+    <w:p>
+      <w:pPr>
+        <w:spacing w:after="0"/>
+      </w:pPr>
+      <w:r>
+        <w:t>Example.java:3: error: ')' or ',' expected</w:t>
+      </w:r>
+    </w:p>
+    <w:p>
+      <w:pPr>
+        <w:spacing w:after="0"/>
+      </w:pPr>
+      <w:r>
+        <w:t xml:space="preserve">                </w:t>
+      </w:r>
+      <w:proofErr w:type="spellStart"/>
+      <w:r>
+        <w:t>System.out.println</w:t>
+      </w:r>
+      <w:proofErr w:type="spellEnd"/>
+      <w:r>
+        <w:t>("time-"17:56:02");</w:t>
+      </w:r>
+    </w:p>
+    <w:p>
+      <w:pPr>
+        <w:spacing w:after="0"/>
+      </w:pPr>
+      <w:r>
+        <w:t xml:space="preserve">                                          ^</w:t>
+      </w:r>
+    </w:p>
+    <w:p>
+      <w:pPr>
+        <w:spacing w:after="0"/>
+      </w:pPr>
+      <w:r>
+        <w:t>Example.java:3: error: unclosed string literal</w:t>
+      </w:r>
+    </w:p>
+    <w:p>
+      <w:pPr>
+        <w:spacing w:after="0"/>
+      </w:pPr>
+      <w:r>
+        <w:t xml:space="preserve">                </w:t>
+      </w:r>
+      <w:proofErr w:type="spellStart"/>
+      <w:r>
+        <w:t>System.out.println</w:t>
+      </w:r>
+      <w:proofErr w:type="spellEnd"/>
+      <w:r>
+        <w:t>("time-"17:56:02");</w:t>
+      </w:r>
+    </w:p>
+    <w:p>
+      <w:pPr>
+        <w:spacing w:after="0"/>
+      </w:pPr>
+      <w:r>
+        <w:t xml:space="preserve">                                                  ^</w:t>
+      </w:r>
+    </w:p>
+    <w:p>
+      <w:pPr>
+        <w:spacing w:after="0"/>
+      </w:pPr>
+      <w:r>
+        <w:t>2 errors</w:t>
+      </w:r>
+    </w:p>
+    <w:p>
+      <w:pPr>
+        <w:spacing w:after="0"/>
+      </w:pPr>
+    </w:p>
+    <w:p>
+      <w:pPr>
+        <w:spacing w:after="0"/>
+      </w:pPr>
+    </w:p>
+    <w:p>
+      <w:pPr>
+        <w:spacing w:after="0"/>
+      </w:pPr>
+      <w:r>
+        <w:t>Q31:</w:t>
+      </w:r>
+      <w:r>
+        <w:t xml:space="preserve"> </w:t>
+      </w:r>
+      <w:r>
+        <w:t>class Example {</w:t>
+      </w:r>
+    </w:p>
+    <w:p>
+      <w:pPr>
+        <w:spacing w:after="0"/>
+      </w:pPr>
+      <w:r>
+        <w:tab/>
+        <w:t xml:space="preserve">public static void main (String[] </w:t>
+      </w:r>
+      <w:proofErr w:type="spellStart"/>
+      <w:r>
+        <w:t>args</w:t>
+      </w:r>
+      <w:proofErr w:type="spellEnd"/>
+      <w:r>
+        <w:t>) {</w:t>
+      </w:r>
+    </w:p>
+    <w:p>
+      <w:pPr>
+        <w:spacing w:after="0"/>
+      </w:pPr>
+      <w:r>
+        <w:tab/>
+      </w:r>
+      <w:r>
+        <w:tab/>
+      </w:r>
+      <w:proofErr w:type="spellStart"/>
+      <w:r>
+        <w:t>System.out.println</w:t>
+      </w:r>
+      <w:proofErr w:type="spellEnd"/>
+      <w:r>
+        <w:t>("\</w:t>
+      </w:r>
+      <w:proofErr w:type="spellStart"/>
+      <w:r>
+        <w:t>iCET</w:t>
+      </w:r>
+      <w:proofErr w:type="spellEnd"/>
+      <w:r>
+        <w:t>\")</w:t>
+      </w:r>
+      <w:r>
+        <w:t>;</w:t>
+      </w:r>
+    </w:p>
+    <w:p>
+      <w:pPr>
+        <w:spacing w:after="0"/>
+      </w:pPr>
+      <w:r>
+        <w:lastRenderedPageBreak/>
+        <w:tab/>
+      </w:r>
+      <w:r>
+        <w:tab/>
+      </w:r>
+      <w:proofErr w:type="spellStart"/>
+      <w:r>
+        <w:t>System.out.println</w:t>
+      </w:r>
+      <w:proofErr w:type="spellEnd"/>
+      <w:r>
+        <w:t>("\"institute of Computer Engineering Technology\"")</w:t>
+      </w:r>
+      <w:r>
+        <w:t>;</w:t>
+      </w:r>
+    </w:p>
+    <w:p>
+      <w:pPr>
+        <w:spacing w:after="0"/>
+      </w:pPr>
+      <w:r>
+        <w:tab/>
+        <w:t>}</w:t>
+      </w:r>
+    </w:p>
+    <w:p>
+      <w:pPr>
+        <w:spacing w:after="0"/>
+      </w:pPr>
+      <w:r>
+        <w:t>}</w:t>
+      </w:r>
+    </w:p>
+    <w:p>
+      <w:pPr>
+        <w:spacing w:after="0"/>
+      </w:pPr>
+      <w:r>
+        <w:t>//Output//</w:t>
+      </w:r>
+    </w:p>
+    <w:p>
+      <w:pPr>
+        <w:spacing w:after="0"/>
+      </w:pPr>
     </w:p>
     <w:sectPr>
       <w:pgSz w:w="12240" w:h="15840"/>

</xml_diff>